<commit_message>
Dodana prezentacija, ispravljen krivi broj ponavljanja u izvještaju
</commit_message>
<xml_diff>
--- a/Projektni izvještaj.docx
+++ b/Projektni izvještaj.docx
@@ -667,6 +667,7 @@
                                     <w:dataBinding w:prefixMappings="xmlns:ns0='http://schemas.openxmlformats.org/officeDocument/2006/extended-properties' " w:xpath="/ns0:Properties[1]/ns0:Company[1]" w:storeItemID="{6668398D-A668-4E3E-A5EB-62B293D839F1}"/>
                                     <w:text/>
                                   </w:sdtPr>
+                                  <w:sdtEndPr/>
                                   <w:sdtContent>
                                     <w:r>
                                       <w:rPr>
@@ -831,6 +832,7 @@
                               <w:dataBinding w:prefixMappings="xmlns:ns0='http://schemas.openxmlformats.org/officeDocument/2006/extended-properties' " w:xpath="/ns0:Properties[1]/ns0:Company[1]" w:storeItemID="{6668398D-A668-4E3E-A5EB-62B293D839F1}"/>
                               <w:text/>
                             </w:sdtPr>
+                            <w:sdtEndPr/>
                             <w:sdtContent>
                               <w:r>
                                 <w:rPr>
@@ -1001,6 +1003,7 @@
                                   <w:dataBinding w:prefixMappings="xmlns:ns0='http://purl.org/dc/elements/1.1/' xmlns:ns1='http://schemas.openxmlformats.org/package/2006/metadata/core-properties' " w:xpath="/ns1:coreProperties[1]/ns0:title[1]" w:storeItemID="{6C3C8BC8-F283-45AE-878A-BAB7291924A1}"/>
                                   <w:text/>
                                 </w:sdtPr>
+                                <w:sdtEndPr/>
                                 <w:sdtContent>
                                   <w:p>
                                     <w:pPr>
@@ -1043,6 +1046,7 @@
                                 <w:pPr>
                                   <w:pStyle w:val="NoSpacing"/>
                                   <w:spacing w:before="120"/>
+                                  <w:ind w:left="720"/>
                                   <w:rPr>
                                     <w:color w:val="4472C4" w:themeColor="accent1"/>
                                     <w:sz w:val="36"/>
@@ -1064,6 +1068,7 @@
                                     <w:dataBinding w:prefixMappings="xmlns:ns0='http://purl.org/dc/elements/1.1/' xmlns:ns1='http://schemas.openxmlformats.org/package/2006/metadata/core-properties' " w:xpath="/ns1:coreProperties[1]/ns0:subject[1]" w:storeItemID="{6C3C8BC8-F283-45AE-878A-BAB7291924A1}"/>
                                     <w:text/>
                                   </w:sdtPr>
+                                  <w:sdtEndPr/>
                                   <w:sdtContent>
                                     <w:r>
                                       <w:rPr>
@@ -1123,6 +1128,7 @@
                             <w:dataBinding w:prefixMappings="xmlns:ns0='http://purl.org/dc/elements/1.1/' xmlns:ns1='http://schemas.openxmlformats.org/package/2006/metadata/core-properties' " w:xpath="/ns1:coreProperties[1]/ns0:title[1]" w:storeItemID="{6C3C8BC8-F283-45AE-878A-BAB7291924A1}"/>
                             <w:text/>
                           </w:sdtPr>
+                          <w:sdtEndPr/>
                           <w:sdtContent>
                             <w:p>
                               <w:pPr>
@@ -1165,6 +1171,7 @@
                           <w:pPr>
                             <w:pStyle w:val="NoSpacing"/>
                             <w:spacing w:before="120"/>
+                            <w:ind w:left="720"/>
                             <w:rPr>
                               <w:color w:val="4472C4" w:themeColor="accent1"/>
                               <w:sz w:val="36"/>
@@ -1186,6 +1193,7 @@
                               <w:dataBinding w:prefixMappings="xmlns:ns0='http://purl.org/dc/elements/1.1/' xmlns:ns1='http://schemas.openxmlformats.org/package/2006/metadata/core-properties' " w:xpath="/ns1:coreProperties[1]/ns0:subject[1]" w:storeItemID="{6C3C8BC8-F283-45AE-878A-BAB7291924A1}"/>
                               <w:text/>
                             </w:sdtPr>
+                            <w:sdtEndPr/>
                             <w:sdtContent>
                               <w:r>
                                 <w:rPr>
@@ -2550,6 +2558,9 @@
             <m:t>T(n) := broj poziva funkcije CUT_ROD za zadanu početnu duljinu štapa n</m:t>
           </m:r>
           <m:r>
+            <m:rPr>
+              <m:sty m:val="p"/>
+            </m:rPr>
             <w:br/>
           </m:r>
         </m:oMath>
@@ -2685,13 +2696,7 @@
           <w:rPr>
             <w:rFonts w:ascii="Cambria Math" w:eastAsiaTheme="minorEastAsia" w:hAnsi="Cambria Math"/>
           </w:rPr>
-          <m:t>=</m:t>
-        </m:r>
-        <m:r>
-          <w:rPr>
-            <w:rFonts w:ascii="Cambria Math" w:eastAsiaTheme="minorEastAsia" w:hAnsi="Cambria Math"/>
-          </w:rPr>
-          <m:t>1</m:t>
+          <m:t>=1</m:t>
         </m:r>
       </m:oMath>
       <w:r>
@@ -2958,25 +2963,7 @@
           <w:rPr>
             <w:rFonts w:ascii="Cambria Math" w:eastAsiaTheme="minorEastAsia" w:hAnsi="Cambria Math"/>
           </w:rPr>
-          <m:t>=</m:t>
-        </m:r>
-        <m:r>
-          <w:rPr>
-            <w:rFonts w:ascii="Cambria Math" w:eastAsiaTheme="minorEastAsia" w:hAnsi="Cambria Math"/>
-          </w:rPr>
-          <m:t>2</m:t>
-        </m:r>
-        <m:r>
-          <w:rPr>
-            <w:rFonts w:ascii="Cambria Math" w:eastAsiaTheme="minorEastAsia" w:hAnsi="Cambria Math"/>
-          </w:rPr>
-          <m:t>∙</m:t>
-        </m:r>
-        <m:r>
-          <w:rPr>
-            <w:rFonts w:ascii="Cambria Math" w:eastAsiaTheme="minorEastAsia" w:hAnsi="Cambria Math"/>
-          </w:rPr>
-          <m:t>T</m:t>
+          <m:t>=2∙T</m:t>
         </m:r>
         <m:d>
           <m:dPr>
@@ -3186,13 +3173,7 @@
             <w:rPr>
               <w:rFonts w:ascii="Cambria Math" w:hAnsi="Cambria Math"/>
             </w:rPr>
-            <m:t>∈</m:t>
-          </m:r>
-          <m:r>
-            <w:rPr>
-              <w:rFonts w:ascii="Cambria Math" w:hAnsi="Cambria Math"/>
-            </w:rPr>
-            <m:t>θ(</m:t>
+            <m:t>∈θ(</m:t>
           </m:r>
           <m:sSup>
             <m:sSupPr>
@@ -3227,6 +3208,9 @@
             <m:t>)</m:t>
           </m:r>
           <m:r>
+            <m:rPr>
+              <m:sty m:val="p"/>
+            </m:rPr>
             <w:br/>
           </m:r>
         </m:oMath>
@@ -3838,13 +3822,7 @@
         <w:rPr>
           <w:rFonts w:eastAsiaTheme="minorEastAsia"/>
         </w:rPr>
-        <w:t>To se najjednostavnije može shvatiti na stablu rekurzije</w:t>
-      </w:r>
-      <w:r>
-        <w:rPr>
-          <w:rFonts w:eastAsiaTheme="minorEastAsia"/>
-        </w:rPr>
-        <w:t>.</w:t>
+        <w:t>To se najjednostavnije može shvatiti na stablu rekurzije.</w:t>
       </w:r>
       <w:r>
         <w:t xml:space="preserve"> </w:t>
@@ -7956,13 +7934,11 @@
             <w:pPr>
               <w:rPr>
                 <w:b/>
-                <w:bCs/>
               </w:rPr>
             </w:pPr>
             <w:r>
               <w:rPr>
                 <w:b/>
-                <w:bCs/>
               </w:rPr>
               <w:t>duljina šipke</w:t>
             </w:r>
@@ -7979,13 +7955,11 @@
               <w:cnfStyle w:val="100000000000" w:firstRow="1" w:lastRow="0" w:firstColumn="0" w:lastColumn="0" w:oddVBand="0" w:evenVBand="0" w:oddHBand="0" w:evenHBand="0" w:firstRowFirstColumn="0" w:firstRowLastColumn="0" w:lastRowFirstColumn="0" w:lastRowLastColumn="0"/>
               <w:rPr>
                 <w:b/>
-                <w:bCs/>
               </w:rPr>
             </w:pPr>
             <w:r>
               <w:rPr>
                 <w:b/>
-                <w:bCs/>
               </w:rPr>
               <w:t>memoizacija</w:t>
             </w:r>
@@ -8002,13 +7976,11 @@
               <w:cnfStyle w:val="100000000000" w:firstRow="1" w:lastRow="0" w:firstColumn="0" w:lastColumn="0" w:oddVBand="0" w:evenVBand="0" w:oddHBand="0" w:evenHBand="0" w:firstRowFirstColumn="0" w:firstRowLastColumn="0" w:lastRowFirstColumn="0" w:lastRowLastColumn="0"/>
               <w:rPr>
                 <w:b/>
-                <w:bCs/>
               </w:rPr>
             </w:pPr>
             <w:r>
               <w:rPr>
                 <w:b/>
-                <w:bCs/>
               </w:rPr>
               <w:t>dinamika</w:t>
             </w:r>
@@ -9065,7 +9037,6 @@
               <w:jc w:val="left"/>
             </w:pPr>
             <w:r>
-              <w:lastRenderedPageBreak/>
               <w:t>20</w:t>
             </w:r>
           </w:p>
@@ -9121,6 +9092,7 @@
               <w:jc w:val="left"/>
             </w:pPr>
             <w:r>
+              <w:lastRenderedPageBreak/>
               <w:t>21</w:t>
             </w:r>
           </w:p>
@@ -9734,10 +9706,7 @@
         <w:t xml:space="preserve">izvesti i za </w:t>
       </w:r>
       <w:r>
-        <w:t>znatno dulje štapove</w:t>
-      </w:r>
-      <w:r>
-        <w:t xml:space="preserve"> </w:t>
+        <w:t xml:space="preserve">znatno dulje štapove </w:t>
       </w:r>
       <w:r>
         <w:t xml:space="preserve">U sljedećem mjerenju krenuli smo s početnom duljinom 500 i uz korak 500 došli do duljine od 10 000. </w:t>
@@ -10744,7 +10713,6 @@
                 <w:lang w:eastAsia="en-GB"/>
                 <w14:ligatures w14:val="none"/>
               </w:rPr>
-              <w:lastRenderedPageBreak/>
               <w:t>5000</w:t>
             </w:r>
           </w:p>
@@ -10839,6 +10807,7 @@
                 <w:lang w:eastAsia="en-GB"/>
                 <w14:ligatures w14:val="none"/>
               </w:rPr>
+              <w:lastRenderedPageBreak/>
               <w:t>5500</w:t>
             </w:r>
           </w:p>
@@ -12704,7 +12673,6 @@
                 <w:lang w:eastAsia="en-GB"/>
                 <w14:ligatures w14:val="none"/>
               </w:rPr>
-              <w:lastRenderedPageBreak/>
               <w:t>10700</w:t>
             </w:r>
           </w:p>
@@ -12799,6 +12767,7 @@
                 <w:lang w:eastAsia="en-GB"/>
                 <w14:ligatures w14:val="none"/>
               </w:rPr>
+              <w:lastRenderedPageBreak/>
               <w:t>10800</w:t>
             </w:r>
           </w:p>
@@ -13803,7 +13772,13 @@
         <w:fldChar w:fldCharType="end"/>
       </w:r>
       <w:r>
-        <w:t xml:space="preserve"> Tablica 5. – šipke duljine od 10 000 do 11 800, povećanje duljine za 100, 100 ponavljanja, mjereno u milisekundama</w:t>
+        <w:t xml:space="preserve"> Tablica 5. – šipke duljine od 10 000 do 11 800, povećanje duljine za 100, </w:t>
+      </w:r>
+      <w:r>
+        <w:t>3</w:t>
+      </w:r>
+      <w:r>
+        <w:t xml:space="preserve"> ponavljanja, mjereno u milisekundama</w:t>
       </w:r>
     </w:p>
     <w:p>
@@ -15345,6 +15320,7 @@
   <w:style w:type="character" w:default="1" w:styleId="DefaultParagraphFont">
     <w:name w:val="Default Paragraph Font"/>
     <w:uiPriority w:val="1"/>
+    <w:semiHidden/>
     <w:unhideWhenUsed/>
   </w:style>
   <w:style w:type="table" w:default="1" w:styleId="TableNormal">

</xml_diff>